<commit_message>
Changed some survey questions to better ones
</commit_message>
<xml_diff>
--- a/QA Testing questions.docx
+++ b/QA Testing questions.docx
@@ -170,41 +170,34 @@
           <w:sz w:val="24"/>
           <w:szCs w:val="24"/>
         </w:rPr>
-        <w:t xml:space="preserve">What would you add, </w:t>
-      </w:r>
-      <w:r>
-        <w:rPr>
-          <w:sz w:val="24"/>
-          <w:szCs w:val="24"/>
-        </w:rPr>
-        <w:t>remove,</w:t>
-      </w:r>
-      <w:r>
-        <w:rPr>
-          <w:sz w:val="24"/>
-          <w:szCs w:val="24"/>
-        </w:rPr>
-        <w:t xml:space="preserve"> or change about the experience?</w:t>
-      </w:r>
-    </w:p>
-    <w:p>
-      <w:pPr>
-        <w:pStyle w:val="ListParagraph"/>
-        <w:numPr>
-          <w:ilvl w:val="0"/>
-          <w:numId w:val="1"/>
-        </w:numPr>
-        <w:rPr>
-          <w:sz w:val="24"/>
-          <w:szCs w:val="24"/>
-        </w:rPr>
-      </w:pPr>
-      <w:r>
-        <w:rPr>
-          <w:sz w:val="24"/>
-          <w:szCs w:val="24"/>
-        </w:rPr>
-        <w:t>What were you doing in the experience?</w:t>
+        <w:t>What would you add, remove, or change about the experience?</w:t>
+      </w:r>
+    </w:p>
+    <w:p>
+      <w:pPr>
+        <w:pStyle w:val="ListParagraph"/>
+        <w:numPr>
+          <w:ilvl w:val="0"/>
+          <w:numId w:val="1"/>
+        </w:numPr>
+        <w:rPr>
+          <w:sz w:val="24"/>
+          <w:szCs w:val="24"/>
+        </w:rPr>
+      </w:pPr>
+      <w:r>
+        <w:rPr>
+          <w:sz w:val="24"/>
+          <w:szCs w:val="24"/>
+        </w:rPr>
+        <w:t>What bugs and glitches did you encounter</w:t>
+      </w:r>
+      <w:r>
+        <w:rPr>
+          <w:sz w:val="24"/>
+          <w:szCs w:val="24"/>
+        </w:rPr>
+        <w:t>?</w:t>
       </w:r>
     </w:p>
     <w:p>
@@ -244,94 +237,87 @@
           <w:sz w:val="24"/>
           <w:szCs w:val="24"/>
         </w:rPr>
-        <w:t>What was your favourite weapon/function to use? Why?</w:t>
-      </w:r>
-    </w:p>
-    <w:p>
-      <w:pPr>
-        <w:pStyle w:val="ListParagraph"/>
-        <w:numPr>
-          <w:ilvl w:val="0"/>
-          <w:numId w:val="1"/>
-        </w:numPr>
-        <w:rPr>
-          <w:sz w:val="24"/>
-          <w:szCs w:val="24"/>
-        </w:rPr>
-      </w:pPr>
-      <w:r>
-        <w:rPr>
-          <w:sz w:val="24"/>
-          <w:szCs w:val="24"/>
-        </w:rPr>
-        <w:t>What was your least favourite weapon/function to use? Why?</w:t>
-      </w:r>
-    </w:p>
-    <w:p>
-      <w:pPr>
-        <w:pStyle w:val="ListParagraph"/>
-        <w:numPr>
-          <w:ilvl w:val="0"/>
-          <w:numId w:val="1"/>
-        </w:numPr>
-        <w:rPr>
-          <w:sz w:val="24"/>
-          <w:szCs w:val="24"/>
-        </w:rPr>
-      </w:pPr>
-      <w:r>
-        <w:rPr>
-          <w:sz w:val="24"/>
-          <w:szCs w:val="24"/>
-        </w:rPr>
-        <w:t>Which enemy was the most fun to fight? Why?</w:t>
-      </w:r>
-    </w:p>
-    <w:p>
-      <w:pPr>
-        <w:pStyle w:val="ListParagraph"/>
-        <w:numPr>
-          <w:ilvl w:val="0"/>
-          <w:numId w:val="1"/>
-        </w:numPr>
-        <w:rPr>
-          <w:sz w:val="24"/>
-          <w:szCs w:val="24"/>
-        </w:rPr>
-      </w:pPr>
-      <w:r>
-        <w:rPr>
-          <w:sz w:val="24"/>
-          <w:szCs w:val="24"/>
-        </w:rPr>
-        <w:t>Which enemy was the most annoying to fight? Why?</w:t>
-      </w:r>
-    </w:p>
-    <w:p>
-      <w:pPr>
-        <w:pStyle w:val="ListParagraph"/>
-        <w:numPr>
-          <w:ilvl w:val="0"/>
-          <w:numId w:val="1"/>
-        </w:numPr>
-        <w:rPr>
-          <w:sz w:val="24"/>
-          <w:szCs w:val="24"/>
-        </w:rPr>
-      </w:pPr>
-      <w:r>
-        <w:rPr>
-          <w:sz w:val="24"/>
-          <w:szCs w:val="24"/>
-        </w:rPr>
-        <w:t>As the game has no music, w</w:t>
-      </w:r>
-      <w:r>
-        <w:rPr>
-          <w:sz w:val="24"/>
-          <w:szCs w:val="24"/>
-        </w:rPr>
-        <w:t>hat kind do you think would best suit the gameplay?</w:t>
+        <w:t>Which weapons did you prioritise using? Why?</w:t>
+      </w:r>
+    </w:p>
+    <w:p>
+      <w:pPr>
+        <w:pStyle w:val="ListParagraph"/>
+        <w:numPr>
+          <w:ilvl w:val="0"/>
+          <w:numId w:val="1"/>
+        </w:numPr>
+        <w:rPr>
+          <w:sz w:val="24"/>
+          <w:szCs w:val="24"/>
+        </w:rPr>
+      </w:pPr>
+      <w:r>
+        <w:rPr>
+          <w:sz w:val="24"/>
+          <w:szCs w:val="24"/>
+        </w:rPr>
+        <w:t>Was any part of the game too easy?</w:t>
+      </w:r>
+    </w:p>
+    <w:p>
+      <w:pPr>
+        <w:pStyle w:val="ListParagraph"/>
+        <w:numPr>
+          <w:ilvl w:val="0"/>
+          <w:numId w:val="1"/>
+        </w:numPr>
+        <w:rPr>
+          <w:sz w:val="24"/>
+          <w:szCs w:val="24"/>
+        </w:rPr>
+      </w:pPr>
+      <w:r>
+        <w:rPr>
+          <w:sz w:val="24"/>
+          <w:szCs w:val="24"/>
+        </w:rPr>
+        <w:t>Was any part of the game too difficult?</w:t>
+      </w:r>
+    </w:p>
+    <w:p>
+      <w:pPr>
+        <w:pStyle w:val="ListParagraph"/>
+        <w:numPr>
+          <w:ilvl w:val="0"/>
+          <w:numId w:val="1"/>
+        </w:numPr>
+        <w:rPr>
+          <w:sz w:val="24"/>
+          <w:szCs w:val="24"/>
+        </w:rPr>
+      </w:pPr>
+      <w:r>
+        <w:rPr>
+          <w:sz w:val="24"/>
+          <w:szCs w:val="24"/>
+        </w:rPr>
+        <w:t>Were there any times where the difficulty felt unfair?</w:t>
+      </w:r>
+    </w:p>
+    <w:p>
+      <w:pPr>
+        <w:pStyle w:val="ListParagraph"/>
+        <w:numPr>
+          <w:ilvl w:val="0"/>
+          <w:numId w:val="1"/>
+        </w:numPr>
+        <w:rPr>
+          <w:sz w:val="24"/>
+          <w:szCs w:val="24"/>
+        </w:rPr>
+      </w:pPr>
+      <w:r>
+        <w:rPr>
+          <w:sz w:val="24"/>
+          <w:szCs w:val="24"/>
+        </w:rPr>
+        <w:t>As the game has no music, what kind do you think would best suit the gameplay?</w:t>
       </w:r>
     </w:p>
     <w:p>
@@ -354,6 +340,7 @@
         <w:t>Is there anything else you would like to say about the game?</w:t>
       </w:r>
     </w:p>
+    <w:p/>
     <w:sectPr>
       <w:pgSz w:w="11906" w:h="16838"/>
       <w:pgMar w:top="1440" w:right="1440" w:bottom="1440" w:left="1440" w:header="708" w:footer="708" w:gutter="0"/>
@@ -859,6 +846,7 @@
   <w:style w:type="paragraph" w:default="1" w:styleId="Normal">
     <w:name w:val="Normal"/>
     <w:qFormat/>
+    <w:rsid w:val="002F0405"/>
   </w:style>
   <w:style w:type="character" w:default="1" w:styleId="DefaultParagraphFont">
     <w:name w:val="Default Paragraph Font"/>

</xml_diff>

<commit_message>
Improved the survey questions
</commit_message>
<xml_diff>
--- a/QA Testing questions.docx
+++ b/QA Testing questions.docx
@@ -70,27 +70,21 @@
           <w:sz w:val="24"/>
           <w:szCs w:val="24"/>
         </w:rPr>
-        <w:t>How did you feel before testing the game?</w:t>
-      </w:r>
-    </w:p>
-    <w:p>
-      <w:pPr>
-        <w:pStyle w:val="ListParagraph"/>
-        <w:numPr>
-          <w:ilvl w:val="0"/>
-          <w:numId w:val="1"/>
-        </w:numPr>
-        <w:rPr>
-          <w:sz w:val="24"/>
-          <w:szCs w:val="24"/>
-        </w:rPr>
-      </w:pPr>
-      <w:r>
-        <w:rPr>
-          <w:sz w:val="24"/>
-          <w:szCs w:val="24"/>
-        </w:rPr>
-        <w:t>How did you feel immediately afterwards?</w:t>
+        <w:t xml:space="preserve">How did you </w:t>
+      </w:r>
+      <w:r>
+        <w:rPr>
+          <w:sz w:val="24"/>
+          <w:szCs w:val="24"/>
+        </w:rPr>
+        <w:t>like the game</w:t>
+      </w:r>
+      <w:r>
+        <w:rPr>
+          <w:sz w:val="24"/>
+          <w:szCs w:val="24"/>
+        </w:rPr>
+        <w:t>?</w:t>
       </w:r>
     </w:p>
     <w:p>
@@ -298,6 +292,66 @@
           <w:szCs w:val="24"/>
         </w:rPr>
         <w:t>Were there any times where the difficulty felt unfair?</w:t>
+      </w:r>
+    </w:p>
+    <w:p>
+      <w:pPr>
+        <w:pStyle w:val="ListParagraph"/>
+        <w:numPr>
+          <w:ilvl w:val="0"/>
+          <w:numId w:val="1"/>
+        </w:numPr>
+        <w:rPr>
+          <w:sz w:val="24"/>
+          <w:szCs w:val="24"/>
+        </w:rPr>
+      </w:pPr>
+      <w:r>
+        <w:rPr>
+          <w:sz w:val="24"/>
+          <w:szCs w:val="24"/>
+        </w:rPr>
+        <w:t>Was the control scheme intuitive?</w:t>
+      </w:r>
+    </w:p>
+    <w:p>
+      <w:pPr>
+        <w:pStyle w:val="ListParagraph"/>
+        <w:numPr>
+          <w:ilvl w:val="0"/>
+          <w:numId w:val="1"/>
+        </w:numPr>
+        <w:rPr>
+          <w:sz w:val="24"/>
+          <w:szCs w:val="24"/>
+        </w:rPr>
+      </w:pPr>
+      <w:r>
+        <w:rPr>
+          <w:sz w:val="24"/>
+          <w:szCs w:val="24"/>
+        </w:rPr>
+        <w:t>Was the heads-up display intuitive?</w:t>
+      </w:r>
+    </w:p>
+    <w:p>
+      <w:pPr>
+        <w:pStyle w:val="ListParagraph"/>
+        <w:numPr>
+          <w:ilvl w:val="0"/>
+          <w:numId w:val="1"/>
+        </w:numPr>
+        <w:rPr>
+          <w:sz w:val="24"/>
+          <w:szCs w:val="24"/>
+        </w:rPr>
+      </w:pPr>
+      <w:r>
+        <w:rPr>
+          <w:sz w:val="24"/>
+          <w:szCs w:val="24"/>
+        </w:rPr>
+        <w:t>Was the combat viscerally satisfying?</w:t>
       </w:r>
     </w:p>
     <w:p>

</xml_diff>

<commit_message>
Updated the questions one more time
</commit_message>
<xml_diff>
--- a/QA Testing questions.docx
+++ b/QA Testing questions.docx
@@ -144,7 +144,215 @@
           <w:sz w:val="24"/>
           <w:szCs w:val="24"/>
         </w:rPr>
-        <w:t>Were there any points where you felt unable to do what you wanted?</w:t>
+        <w:t>What</w:t>
+      </w:r>
+      <w:r>
+        <w:rPr>
+          <w:sz w:val="24"/>
+          <w:szCs w:val="24"/>
+        </w:rPr>
+        <w:t xml:space="preserve"> minor</w:t>
+      </w:r>
+      <w:r>
+        <w:rPr>
+          <w:sz w:val="24"/>
+          <w:szCs w:val="24"/>
+        </w:rPr>
+        <w:t xml:space="preserve"> bugs and glitches did you encounter</w:t>
+      </w:r>
+      <w:r>
+        <w:rPr>
+          <w:sz w:val="24"/>
+          <w:szCs w:val="24"/>
+        </w:rPr>
+        <w:t>?</w:t>
+      </w:r>
+    </w:p>
+    <w:p>
+      <w:pPr>
+        <w:pStyle w:val="ListParagraph"/>
+        <w:numPr>
+          <w:ilvl w:val="0"/>
+          <w:numId w:val="1"/>
+        </w:numPr>
+        <w:rPr>
+          <w:sz w:val="24"/>
+          <w:szCs w:val="24"/>
+        </w:rPr>
+      </w:pPr>
+      <w:r>
+        <w:rPr>
+          <w:sz w:val="24"/>
+          <w:szCs w:val="24"/>
+        </w:rPr>
+        <w:t>What game-breaking bugs and glitches did you encounter?</w:t>
+      </w:r>
+    </w:p>
+    <w:p>
+      <w:pPr>
+        <w:pStyle w:val="ListParagraph"/>
+        <w:numPr>
+          <w:ilvl w:val="0"/>
+          <w:numId w:val="1"/>
+        </w:numPr>
+        <w:rPr>
+          <w:sz w:val="24"/>
+          <w:szCs w:val="24"/>
+        </w:rPr>
+      </w:pPr>
+      <w:r>
+        <w:rPr>
+          <w:sz w:val="24"/>
+          <w:szCs w:val="24"/>
+        </w:rPr>
+        <w:t>Which weapons did you prioritise using</w:t>
+      </w:r>
+      <w:r>
+        <w:rPr>
+          <w:sz w:val="24"/>
+          <w:szCs w:val="24"/>
+        </w:rPr>
+        <w:t>?</w:t>
+      </w:r>
+    </w:p>
+    <w:p>
+      <w:pPr>
+        <w:pStyle w:val="ListParagraph"/>
+        <w:numPr>
+          <w:ilvl w:val="0"/>
+          <w:numId w:val="1"/>
+        </w:numPr>
+        <w:rPr>
+          <w:sz w:val="24"/>
+          <w:szCs w:val="24"/>
+        </w:rPr>
+      </w:pPr>
+      <w:r>
+        <w:rPr>
+          <w:sz w:val="24"/>
+          <w:szCs w:val="24"/>
+        </w:rPr>
+        <w:t>Was any part of the game too easy?</w:t>
+      </w:r>
+    </w:p>
+    <w:p>
+      <w:pPr>
+        <w:pStyle w:val="ListParagraph"/>
+        <w:numPr>
+          <w:ilvl w:val="0"/>
+          <w:numId w:val="1"/>
+        </w:numPr>
+        <w:rPr>
+          <w:sz w:val="24"/>
+          <w:szCs w:val="24"/>
+        </w:rPr>
+      </w:pPr>
+      <w:r>
+        <w:rPr>
+          <w:sz w:val="24"/>
+          <w:szCs w:val="24"/>
+        </w:rPr>
+        <w:t>Was any part of the game too difficult?</w:t>
+      </w:r>
+    </w:p>
+    <w:p>
+      <w:pPr>
+        <w:pStyle w:val="ListParagraph"/>
+        <w:numPr>
+          <w:ilvl w:val="0"/>
+          <w:numId w:val="1"/>
+        </w:numPr>
+        <w:rPr>
+          <w:sz w:val="24"/>
+          <w:szCs w:val="24"/>
+        </w:rPr>
+      </w:pPr>
+      <w:r>
+        <w:rPr>
+          <w:sz w:val="24"/>
+          <w:szCs w:val="24"/>
+        </w:rPr>
+        <w:t>Were there any times where the difficulty felt unfair?</w:t>
+      </w:r>
+    </w:p>
+    <w:p>
+      <w:pPr>
+        <w:pStyle w:val="ListParagraph"/>
+        <w:numPr>
+          <w:ilvl w:val="0"/>
+          <w:numId w:val="1"/>
+        </w:numPr>
+        <w:rPr>
+          <w:sz w:val="24"/>
+          <w:szCs w:val="24"/>
+        </w:rPr>
+      </w:pPr>
+      <w:r>
+        <w:rPr>
+          <w:sz w:val="24"/>
+          <w:szCs w:val="24"/>
+        </w:rPr>
+        <w:t>Was the control scheme intuitive?</w:t>
+      </w:r>
+    </w:p>
+    <w:p>
+      <w:pPr>
+        <w:pStyle w:val="ListParagraph"/>
+        <w:numPr>
+          <w:ilvl w:val="0"/>
+          <w:numId w:val="1"/>
+        </w:numPr>
+        <w:rPr>
+          <w:sz w:val="24"/>
+          <w:szCs w:val="24"/>
+        </w:rPr>
+      </w:pPr>
+      <w:r>
+        <w:rPr>
+          <w:sz w:val="24"/>
+          <w:szCs w:val="24"/>
+        </w:rPr>
+        <w:t>Was the heads-up display intuitive?</w:t>
+      </w:r>
+    </w:p>
+    <w:p>
+      <w:pPr>
+        <w:pStyle w:val="ListParagraph"/>
+        <w:numPr>
+          <w:ilvl w:val="0"/>
+          <w:numId w:val="1"/>
+        </w:numPr>
+        <w:rPr>
+          <w:sz w:val="24"/>
+          <w:szCs w:val="24"/>
+        </w:rPr>
+      </w:pPr>
+      <w:r>
+        <w:rPr>
+          <w:sz w:val="24"/>
+          <w:szCs w:val="24"/>
+        </w:rPr>
+        <w:t>Was the combat viscerally satisfying?</w:t>
+      </w:r>
+    </w:p>
+    <w:p>
+      <w:pPr>
+        <w:pStyle w:val="ListParagraph"/>
+        <w:numPr>
+          <w:ilvl w:val="0"/>
+          <w:numId w:val="1"/>
+        </w:numPr>
+        <w:rPr>
+          <w:sz w:val="24"/>
+          <w:szCs w:val="24"/>
+        </w:rPr>
+      </w:pPr>
+      <w:r>
+        <w:rPr>
+          <w:sz w:val="24"/>
+          <w:szCs w:val="24"/>
+        </w:rPr>
+        <w:t>As the game has no music, what kind do you think would best suit the gameplay?</w:t>
       </w:r>
     </w:p>
     <w:p>
@@ -166,212 +374,12 @@
         </w:rPr>
         <w:t>What would you add, remove, or change about the experience?</w:t>
       </w:r>
-    </w:p>
-    <w:p>
-      <w:pPr>
-        <w:pStyle w:val="ListParagraph"/>
-        <w:numPr>
-          <w:ilvl w:val="0"/>
-          <w:numId w:val="1"/>
-        </w:numPr>
-        <w:rPr>
-          <w:sz w:val="24"/>
-          <w:szCs w:val="24"/>
-        </w:rPr>
-      </w:pPr>
-      <w:r>
-        <w:rPr>
-          <w:sz w:val="24"/>
-          <w:szCs w:val="24"/>
-        </w:rPr>
-        <w:t>What bugs and glitches did you encounter</w:t>
-      </w:r>
-      <w:r>
-        <w:rPr>
-          <w:sz w:val="24"/>
-          <w:szCs w:val="24"/>
-        </w:rPr>
-        <w:t>?</w:t>
-      </w:r>
-    </w:p>
-    <w:p>
-      <w:pPr>
-        <w:pStyle w:val="ListParagraph"/>
-        <w:numPr>
-          <w:ilvl w:val="0"/>
-          <w:numId w:val="1"/>
-        </w:numPr>
-        <w:rPr>
-          <w:sz w:val="24"/>
-          <w:szCs w:val="24"/>
-        </w:rPr>
-      </w:pPr>
-      <w:r>
-        <w:rPr>
-          <w:sz w:val="24"/>
-          <w:szCs w:val="24"/>
-        </w:rPr>
-        <w:t>How would you describe the game to friends/family?</w:t>
-      </w:r>
-    </w:p>
-    <w:p>
-      <w:pPr>
-        <w:pStyle w:val="ListParagraph"/>
-        <w:numPr>
-          <w:ilvl w:val="0"/>
-          <w:numId w:val="1"/>
-        </w:numPr>
-        <w:rPr>
-          <w:sz w:val="24"/>
-          <w:szCs w:val="24"/>
-        </w:rPr>
-      </w:pPr>
-      <w:r>
-        <w:rPr>
-          <w:sz w:val="24"/>
-          <w:szCs w:val="24"/>
-        </w:rPr>
-        <w:t>Which weapons did you prioritise using? Why?</w:t>
-      </w:r>
-    </w:p>
-    <w:p>
-      <w:pPr>
-        <w:pStyle w:val="ListParagraph"/>
-        <w:numPr>
-          <w:ilvl w:val="0"/>
-          <w:numId w:val="1"/>
-        </w:numPr>
-        <w:rPr>
-          <w:sz w:val="24"/>
-          <w:szCs w:val="24"/>
-        </w:rPr>
-      </w:pPr>
-      <w:r>
-        <w:rPr>
-          <w:sz w:val="24"/>
-          <w:szCs w:val="24"/>
-        </w:rPr>
-        <w:t>Was any part of the game too easy?</w:t>
-      </w:r>
-    </w:p>
-    <w:p>
-      <w:pPr>
-        <w:pStyle w:val="ListParagraph"/>
-        <w:numPr>
-          <w:ilvl w:val="0"/>
-          <w:numId w:val="1"/>
-        </w:numPr>
-        <w:rPr>
-          <w:sz w:val="24"/>
-          <w:szCs w:val="24"/>
-        </w:rPr>
-      </w:pPr>
-      <w:r>
-        <w:rPr>
-          <w:sz w:val="24"/>
-          <w:szCs w:val="24"/>
-        </w:rPr>
-        <w:t>Was any part of the game too difficult?</w:t>
-      </w:r>
-    </w:p>
-    <w:p>
-      <w:pPr>
-        <w:pStyle w:val="ListParagraph"/>
-        <w:numPr>
-          <w:ilvl w:val="0"/>
-          <w:numId w:val="1"/>
-        </w:numPr>
-        <w:rPr>
-          <w:sz w:val="24"/>
-          <w:szCs w:val="24"/>
-        </w:rPr>
-      </w:pPr>
-      <w:r>
-        <w:rPr>
-          <w:sz w:val="24"/>
-          <w:szCs w:val="24"/>
-        </w:rPr>
-        <w:t>Were there any times where the difficulty felt unfair?</w:t>
-      </w:r>
-    </w:p>
-    <w:p>
-      <w:pPr>
-        <w:pStyle w:val="ListParagraph"/>
-        <w:numPr>
-          <w:ilvl w:val="0"/>
-          <w:numId w:val="1"/>
-        </w:numPr>
-        <w:rPr>
-          <w:sz w:val="24"/>
-          <w:szCs w:val="24"/>
-        </w:rPr>
-      </w:pPr>
-      <w:r>
-        <w:rPr>
-          <w:sz w:val="24"/>
-          <w:szCs w:val="24"/>
-        </w:rPr>
-        <w:t>Was the control scheme intuitive?</w:t>
-      </w:r>
-    </w:p>
-    <w:p>
-      <w:pPr>
-        <w:pStyle w:val="ListParagraph"/>
-        <w:numPr>
-          <w:ilvl w:val="0"/>
-          <w:numId w:val="1"/>
-        </w:numPr>
-        <w:rPr>
-          <w:sz w:val="24"/>
-          <w:szCs w:val="24"/>
-        </w:rPr>
-      </w:pPr>
-      <w:r>
-        <w:rPr>
-          <w:sz w:val="24"/>
-          <w:szCs w:val="24"/>
-        </w:rPr>
-        <w:t>Was the heads-up display intuitive?</w:t>
-      </w:r>
-    </w:p>
-    <w:p>
-      <w:pPr>
-        <w:pStyle w:val="ListParagraph"/>
-        <w:numPr>
-          <w:ilvl w:val="0"/>
-          <w:numId w:val="1"/>
-        </w:numPr>
-        <w:rPr>
-          <w:sz w:val="24"/>
-          <w:szCs w:val="24"/>
-        </w:rPr>
-      </w:pPr>
-      <w:r>
-        <w:rPr>
-          <w:sz w:val="24"/>
-          <w:szCs w:val="24"/>
-        </w:rPr>
-        <w:t>Was the combat viscerally satisfying?</w:t>
-      </w:r>
-    </w:p>
-    <w:p>
-      <w:pPr>
-        <w:pStyle w:val="ListParagraph"/>
-        <w:numPr>
-          <w:ilvl w:val="0"/>
-          <w:numId w:val="1"/>
-        </w:numPr>
-        <w:rPr>
-          <w:sz w:val="24"/>
-          <w:szCs w:val="24"/>
-        </w:rPr>
-      </w:pPr>
-      <w:r>
-        <w:rPr>
-          <w:sz w:val="24"/>
-          <w:szCs w:val="24"/>
-        </w:rPr>
-        <w:t>As the game has no music, what kind do you think would best suit the gameplay?</w:t>
+      <w:r>
+        <w:rPr>
+          <w:sz w:val="24"/>
+          <w:szCs w:val="24"/>
+        </w:rPr>
+        <w:t xml:space="preserve"> Why?</w:t>
       </w:r>
     </w:p>
     <w:p>

</xml_diff>

<commit_message>
Uploaded a new revision of the build, and improved the survey
</commit_message>
<xml_diff>
--- a/QA Testing questions.docx
+++ b/QA Testing questions.docx
@@ -1,6 +1,6 @@
 
 <file path=word/document.xml><?xml version="1.0" encoding="utf-8"?>
-<w:document xmlns:wpc="http://schemas.microsoft.com/office/word/2010/wordprocessingCanvas" xmlns:cx="http://schemas.microsoft.com/office/drawing/2014/chartex" xmlns:cx1="http://schemas.microsoft.com/office/drawing/2015/9/8/chartex" xmlns:cx2="http://schemas.microsoft.com/office/drawing/2015/10/21/chartex" xmlns:cx3="http://schemas.microsoft.com/office/drawing/2016/5/9/chartex" xmlns:cx4="http://schemas.microsoft.com/office/drawing/2016/5/10/chartex" xmlns:cx5="http://schemas.microsoft.com/office/drawing/2016/5/11/chartex" xmlns:cx6="http://schemas.microsoft.com/office/drawing/2016/5/12/chartex" xmlns:cx7="http://schemas.microsoft.com/office/drawing/2016/5/13/chartex" xmlns:cx8="http://schemas.microsoft.com/office/drawing/2016/5/14/chartex" xmlns:mc="http://schemas.openxmlformats.org/markup-compatibility/2006" xmlns:aink="http://schemas.microsoft.com/office/drawing/2016/ink" xmlns:am3d="http://schemas.microsoft.com/office/drawing/2017/model3d" xmlns:o="urn:schemas-microsoft-com:office:office" xmlns:r="http://schemas.openxmlformats.org/officeDocument/2006/relationships" xmlns:m="http://schemas.openxmlformats.org/officeDocument/2006/math" xmlns:v="urn:schemas-microsoft-com:vml" xmlns:wp14="http://schemas.microsoft.com/office/word/2010/wordprocessingDrawing" xmlns:wp="http://schemas.openxmlformats.org/drawingml/2006/wordprocessingDrawing" xmlns:w10="urn:schemas-microsoft-com:office:word" xmlns:w="http://schemas.openxmlformats.org/wordprocessingml/2006/main" xmlns:w14="http://schemas.microsoft.com/office/word/2010/wordml" xmlns:w15="http://schemas.microsoft.com/office/word/2012/wordml" xmlns:w16cid="http://schemas.microsoft.com/office/word/2016/wordml/cid" xmlns:w16se="http://schemas.microsoft.com/office/word/2015/wordml/symex" xmlns:wpg="http://schemas.microsoft.com/office/word/2010/wordprocessingGroup" xmlns:wpi="http://schemas.microsoft.com/office/word/2010/wordprocessingInk" xmlns:wne="http://schemas.microsoft.com/office/word/2006/wordml" xmlns:wps="http://schemas.microsoft.com/office/word/2010/wordprocessingShape" mc:Ignorable="w14 w15 w16se w16cid wp14">
+<w:document xmlns:wpc="http://schemas.microsoft.com/office/word/2010/wordprocessingCanvas" xmlns:cx="http://schemas.microsoft.com/office/drawing/2014/chartex" xmlns:cx1="http://schemas.microsoft.com/office/drawing/2015/9/8/chartex" xmlns:cx2="http://schemas.microsoft.com/office/drawing/2015/10/21/chartex" xmlns:cx3="http://schemas.microsoft.com/office/drawing/2016/5/9/chartex" xmlns:cx4="http://schemas.microsoft.com/office/drawing/2016/5/10/chartex" xmlns:cx5="http://schemas.microsoft.com/office/drawing/2016/5/11/chartex" xmlns:cx6="http://schemas.microsoft.com/office/drawing/2016/5/12/chartex" xmlns:cx7="http://schemas.microsoft.com/office/drawing/2016/5/13/chartex" xmlns:cx8="http://schemas.microsoft.com/office/drawing/2016/5/14/chartex" xmlns:mc="http://schemas.openxmlformats.org/markup-compatibility/2006" xmlns:aink="http://schemas.microsoft.com/office/drawing/2016/ink" xmlns:am3d="http://schemas.microsoft.com/office/drawing/2017/model3d" xmlns:o="urn:schemas-microsoft-com:office:office" xmlns:r="http://schemas.openxmlformats.org/officeDocument/2006/relationships" xmlns:m="http://schemas.openxmlformats.org/officeDocument/2006/math" xmlns:v="urn:schemas-microsoft-com:vml" xmlns:wp14="http://schemas.microsoft.com/office/word/2010/wordprocessingDrawing" xmlns:wp="http://schemas.openxmlformats.org/drawingml/2006/wordprocessingDrawing" xmlns:w10="urn:schemas-microsoft-com:office:word" xmlns:w="http://schemas.openxmlformats.org/wordprocessingml/2006/main" xmlns:w14="http://schemas.microsoft.com/office/word/2010/wordml" xmlns:w15="http://schemas.microsoft.com/office/word/2012/wordml" xmlns:w16cex="http://schemas.microsoft.com/office/word/2018/wordml/cex" xmlns:w16cid="http://schemas.microsoft.com/office/word/2016/wordml/cid" xmlns:w16="http://schemas.microsoft.com/office/word/2018/wordml" xmlns:w16se="http://schemas.microsoft.com/office/word/2015/wordml/symex" xmlns:wpg="http://schemas.microsoft.com/office/word/2010/wordprocessingGroup" xmlns:wpi="http://schemas.microsoft.com/office/word/2010/wordprocessingInk" xmlns:wne="http://schemas.microsoft.com/office/word/2006/wordml" xmlns:wps="http://schemas.microsoft.com/office/word/2010/wordprocessingShape" mc:Ignorable="w14 w15 w16se w16cid w16 w16cex wp14">
   <w:body>
     <w:p>
       <w:pPr>
@@ -15,7 +15,14 @@
           <w:sz w:val="24"/>
           <w:szCs w:val="24"/>
         </w:rPr>
-        <w:t xml:space="preserve">Untitled Kevin Project - </w:t>
+        <w:t>FPS game</w:t>
+      </w:r>
+      <w:r>
+        <w:rPr>
+          <w:sz w:val="24"/>
+          <w:szCs w:val="24"/>
+        </w:rPr>
+        <w:t xml:space="preserve"> - </w:t>
       </w:r>
       <w:r>
         <w:rPr>
@@ -144,21 +151,14 @@
           <w:sz w:val="24"/>
           <w:szCs w:val="24"/>
         </w:rPr>
-        <w:t>What</w:t>
-      </w:r>
-      <w:r>
-        <w:rPr>
-          <w:sz w:val="24"/>
-          <w:szCs w:val="24"/>
-        </w:rPr>
-        <w:t xml:space="preserve"> minor</w:t>
-      </w:r>
-      <w:r>
-        <w:rPr>
-          <w:sz w:val="24"/>
-          <w:szCs w:val="24"/>
-        </w:rPr>
-        <w:t xml:space="preserve"> bugs and glitches did you encounter</w:t>
+        <w:t>W</w:t>
+      </w:r>
+      <w:r>
+        <w:rPr>
+          <w:sz w:val="24"/>
+          <w:szCs w:val="24"/>
+        </w:rPr>
+        <w:t>ere any player abilities too weak or too powerful</w:t>
       </w:r>
       <w:r>
         <w:rPr>
@@ -166,6 +166,13 @@
           <w:szCs w:val="24"/>
         </w:rPr>
         <w:t>?</w:t>
+      </w:r>
+      <w:r>
+        <w:rPr>
+          <w:sz w:val="24"/>
+          <w:szCs w:val="24"/>
+        </w:rPr>
+        <w:t xml:space="preserve"> Why?</w:t>
       </w:r>
     </w:p>
     <w:p>
@@ -185,7 +192,28 @@
           <w:sz w:val="24"/>
           <w:szCs w:val="24"/>
         </w:rPr>
-        <w:t>What game-breaking bugs and glitches did you encounter?</w:t>
+        <w:t xml:space="preserve">Were any </w:t>
+      </w:r>
+      <w:r>
+        <w:rPr>
+          <w:sz w:val="24"/>
+          <w:szCs w:val="24"/>
+        </w:rPr>
+        <w:t>enemies</w:t>
+      </w:r>
+      <w:r>
+        <w:rPr>
+          <w:sz w:val="24"/>
+          <w:szCs w:val="24"/>
+        </w:rPr>
+        <w:t xml:space="preserve"> too weak or too powerful?</w:t>
+      </w:r>
+      <w:r>
+        <w:rPr>
+          <w:sz w:val="24"/>
+          <w:szCs w:val="24"/>
+        </w:rPr>
+        <w:t xml:space="preserve"> Why?</w:t>
       </w:r>
     </w:p>
     <w:p>
@@ -205,7 +233,14 @@
           <w:sz w:val="24"/>
           <w:szCs w:val="24"/>
         </w:rPr>
-        <w:t>Which weapons did you prioritise using</w:t>
+        <w:t>Was any part of the game too easy</w:t>
+      </w:r>
+      <w:r>
+        <w:rPr>
+          <w:sz w:val="24"/>
+          <w:szCs w:val="24"/>
+        </w:rPr>
+        <w:t xml:space="preserve"> or difficult</w:t>
       </w:r>
       <w:r>
         <w:rPr>
@@ -232,7 +267,7 @@
           <w:sz w:val="24"/>
           <w:szCs w:val="24"/>
         </w:rPr>
-        <w:t>Was any part of the game too easy?</w:t>
+        <w:t>Were there any times where the difficulty felt unfair?</w:t>
       </w:r>
     </w:p>
     <w:p>
@@ -252,7 +287,7 @@
           <w:sz w:val="24"/>
           <w:szCs w:val="24"/>
         </w:rPr>
-        <w:t>Was any part of the game too difficult?</w:t>
+        <w:t>Was the combat viscerally satisfying?</w:t>
       </w:r>
     </w:p>
     <w:p>
@@ -272,87 +307,14 @@
           <w:sz w:val="24"/>
           <w:szCs w:val="24"/>
         </w:rPr>
-        <w:t>Were there any times where the difficulty felt unfair?</w:t>
-      </w:r>
-    </w:p>
-    <w:p>
-      <w:pPr>
-        <w:pStyle w:val="ListParagraph"/>
-        <w:numPr>
-          <w:ilvl w:val="0"/>
-          <w:numId w:val="1"/>
-        </w:numPr>
-        <w:rPr>
-          <w:sz w:val="24"/>
-          <w:szCs w:val="24"/>
-        </w:rPr>
-      </w:pPr>
-      <w:r>
-        <w:rPr>
-          <w:sz w:val="24"/>
-          <w:szCs w:val="24"/>
-        </w:rPr>
-        <w:t>Was the control scheme intuitive?</w:t>
-      </w:r>
-    </w:p>
-    <w:p>
-      <w:pPr>
-        <w:pStyle w:val="ListParagraph"/>
-        <w:numPr>
-          <w:ilvl w:val="0"/>
-          <w:numId w:val="1"/>
-        </w:numPr>
-        <w:rPr>
-          <w:sz w:val="24"/>
-          <w:szCs w:val="24"/>
-        </w:rPr>
-      </w:pPr>
-      <w:r>
-        <w:rPr>
-          <w:sz w:val="24"/>
-          <w:szCs w:val="24"/>
-        </w:rPr>
-        <w:t>Was the heads-up display intuitive?</w:t>
-      </w:r>
-    </w:p>
-    <w:p>
-      <w:pPr>
-        <w:pStyle w:val="ListParagraph"/>
-        <w:numPr>
-          <w:ilvl w:val="0"/>
-          <w:numId w:val="1"/>
-        </w:numPr>
-        <w:rPr>
-          <w:sz w:val="24"/>
-          <w:szCs w:val="24"/>
-        </w:rPr>
-      </w:pPr>
-      <w:r>
-        <w:rPr>
-          <w:sz w:val="24"/>
-          <w:szCs w:val="24"/>
-        </w:rPr>
-        <w:t>Was the combat viscerally satisfying?</w:t>
-      </w:r>
-    </w:p>
-    <w:p>
-      <w:pPr>
-        <w:pStyle w:val="ListParagraph"/>
-        <w:numPr>
-          <w:ilvl w:val="0"/>
-          <w:numId w:val="1"/>
-        </w:numPr>
-        <w:rPr>
-          <w:sz w:val="24"/>
-          <w:szCs w:val="24"/>
-        </w:rPr>
-      </w:pPr>
-      <w:r>
-        <w:rPr>
-          <w:sz w:val="24"/>
-          <w:szCs w:val="24"/>
-        </w:rPr>
-        <w:t>As the game has no music, what kind do you think would best suit the gameplay?</w:t>
+        <w:t>What bugs and glitches did you encounter</w:t>
+      </w:r>
+      <w:r>
+        <w:rPr>
+          <w:sz w:val="24"/>
+          <w:szCs w:val="24"/>
+        </w:rPr>
+        <w:t>?</w:t>
       </w:r>
     </w:p>
     <w:p>
@@ -414,7 +376,7 @@
 </file>
 
 <file path=word/numbering.xml><?xml version="1.0" encoding="utf-8"?>
-<w:numbering xmlns:wpc="http://schemas.microsoft.com/office/word/2010/wordprocessingCanvas" xmlns:cx="http://schemas.microsoft.com/office/drawing/2014/chartex" xmlns:cx1="http://schemas.microsoft.com/office/drawing/2015/9/8/chartex" xmlns:cx2="http://schemas.microsoft.com/office/drawing/2015/10/21/chartex" xmlns:cx3="http://schemas.microsoft.com/office/drawing/2016/5/9/chartex" xmlns:cx4="http://schemas.microsoft.com/office/drawing/2016/5/10/chartex" xmlns:cx5="http://schemas.microsoft.com/office/drawing/2016/5/11/chartex" xmlns:cx6="http://schemas.microsoft.com/office/drawing/2016/5/12/chartex" xmlns:cx7="http://schemas.microsoft.com/office/drawing/2016/5/13/chartex" xmlns:cx8="http://schemas.microsoft.com/office/drawing/2016/5/14/chartex" xmlns:mc="http://schemas.openxmlformats.org/markup-compatibility/2006" xmlns:aink="http://schemas.microsoft.com/office/drawing/2016/ink" xmlns:am3d="http://schemas.microsoft.com/office/drawing/2017/model3d" xmlns:o="urn:schemas-microsoft-com:office:office" xmlns:r="http://schemas.openxmlformats.org/officeDocument/2006/relationships" xmlns:m="http://schemas.openxmlformats.org/officeDocument/2006/math" xmlns:v="urn:schemas-microsoft-com:vml" xmlns:wp14="http://schemas.microsoft.com/office/word/2010/wordprocessingDrawing" xmlns:wp="http://schemas.openxmlformats.org/drawingml/2006/wordprocessingDrawing" xmlns:w10="urn:schemas-microsoft-com:office:word" xmlns:w="http://schemas.openxmlformats.org/wordprocessingml/2006/main" xmlns:w14="http://schemas.microsoft.com/office/word/2010/wordml" xmlns:w15="http://schemas.microsoft.com/office/word/2012/wordml" xmlns:w16cid="http://schemas.microsoft.com/office/word/2016/wordml/cid" xmlns:w16se="http://schemas.microsoft.com/office/word/2015/wordml/symex" xmlns:wpg="http://schemas.microsoft.com/office/word/2010/wordprocessingGroup" xmlns:wpi="http://schemas.microsoft.com/office/word/2010/wordprocessingInk" xmlns:wne="http://schemas.microsoft.com/office/word/2006/wordml" xmlns:wps="http://schemas.microsoft.com/office/word/2010/wordprocessingShape" mc:Ignorable="w14 w15 w16se w16cid wp14">
+<w:numbering xmlns:wpc="http://schemas.microsoft.com/office/word/2010/wordprocessingCanvas" xmlns:cx="http://schemas.microsoft.com/office/drawing/2014/chartex" xmlns:cx1="http://schemas.microsoft.com/office/drawing/2015/9/8/chartex" xmlns:cx2="http://schemas.microsoft.com/office/drawing/2015/10/21/chartex" xmlns:cx3="http://schemas.microsoft.com/office/drawing/2016/5/9/chartex" xmlns:cx4="http://schemas.microsoft.com/office/drawing/2016/5/10/chartex" xmlns:cx5="http://schemas.microsoft.com/office/drawing/2016/5/11/chartex" xmlns:cx6="http://schemas.microsoft.com/office/drawing/2016/5/12/chartex" xmlns:cx7="http://schemas.microsoft.com/office/drawing/2016/5/13/chartex" xmlns:cx8="http://schemas.microsoft.com/office/drawing/2016/5/14/chartex" xmlns:mc="http://schemas.openxmlformats.org/markup-compatibility/2006" xmlns:aink="http://schemas.microsoft.com/office/drawing/2016/ink" xmlns:am3d="http://schemas.microsoft.com/office/drawing/2017/model3d" xmlns:o="urn:schemas-microsoft-com:office:office" xmlns:r="http://schemas.openxmlformats.org/officeDocument/2006/relationships" xmlns:m="http://schemas.openxmlformats.org/officeDocument/2006/math" xmlns:v="urn:schemas-microsoft-com:vml" xmlns:wp14="http://schemas.microsoft.com/office/word/2010/wordprocessingDrawing" xmlns:wp="http://schemas.openxmlformats.org/drawingml/2006/wordprocessingDrawing" xmlns:w10="urn:schemas-microsoft-com:office:word" xmlns:w="http://schemas.openxmlformats.org/wordprocessingml/2006/main" xmlns:w14="http://schemas.microsoft.com/office/word/2010/wordml" xmlns:w15="http://schemas.microsoft.com/office/word/2012/wordml" xmlns:w16cex="http://schemas.microsoft.com/office/word/2018/wordml/cex" xmlns:w16cid="http://schemas.microsoft.com/office/word/2016/wordml/cid" xmlns:w16="http://schemas.microsoft.com/office/word/2018/wordml" xmlns:w16se="http://schemas.microsoft.com/office/word/2015/wordml/symex" xmlns:wpg="http://schemas.microsoft.com/office/word/2010/wordprocessingGroup" xmlns:wpi="http://schemas.microsoft.com/office/word/2010/wordprocessingInk" xmlns:wne="http://schemas.microsoft.com/office/word/2006/wordml" xmlns:wps="http://schemas.microsoft.com/office/word/2010/wordprocessingShape" mc:Ignorable="w14 w15 w16se w16cid w16 w16cex wp14">
   <w:abstractNum w:abstractNumId="0" w15:restartNumberingAfterBreak="0">
     <w:nsid w:val="15E10FAA"/>
     <w:multiLevelType w:val="hybridMultilevel"/>
@@ -511,7 +473,7 @@
 </file>
 
 <file path=word/styles.xml><?xml version="1.0" encoding="utf-8"?>
-<w:styles xmlns:mc="http://schemas.openxmlformats.org/markup-compatibility/2006" xmlns:r="http://schemas.openxmlformats.org/officeDocument/2006/relationships" xmlns:w="http://schemas.openxmlformats.org/wordprocessingml/2006/main" xmlns:w14="http://schemas.microsoft.com/office/word/2010/wordml" xmlns:w15="http://schemas.microsoft.com/office/word/2012/wordml" xmlns:w16cid="http://schemas.microsoft.com/office/word/2016/wordml/cid" xmlns:w16se="http://schemas.microsoft.com/office/word/2015/wordml/symex" mc:Ignorable="w14 w15 w16se w16cid">
+<w:styles xmlns:mc="http://schemas.openxmlformats.org/markup-compatibility/2006" xmlns:r="http://schemas.openxmlformats.org/officeDocument/2006/relationships" xmlns:w="http://schemas.openxmlformats.org/wordprocessingml/2006/main" xmlns:w14="http://schemas.microsoft.com/office/word/2010/wordml" xmlns:w15="http://schemas.microsoft.com/office/word/2012/wordml" xmlns:w16cex="http://schemas.microsoft.com/office/word/2018/wordml/cex" xmlns:w16cid="http://schemas.microsoft.com/office/word/2016/wordml/cid" xmlns:w16="http://schemas.microsoft.com/office/word/2018/wordml" xmlns:w16se="http://schemas.microsoft.com/office/word/2015/wordml/symex" mc:Ignorable="w14 w15 w16se w16cid w16 w16cex">
   <w:docDefaults>
     <w:rPrDefault>
       <w:rPr>

</xml_diff>